<commit_message>
Fixed #353 Define Style for MHyperLinkImpl.
</commit_message>
<xml_diff>
--- a/tests/org.obeonetwork.m2doc.tests/resources/linkServices/asLinkFile/asLinkFile-expected-generation.docx
+++ b/tests/org.obeonetwork.m2doc.tests/resources/linkServices/asLinkFile/asLinkFile-expected-generation.docx
@@ -13,12 +13,6 @@
     <w:p>
       <w:bookmarkStart w:id="0" w:name="_GoBack"/>
       <w:bookmarkEnd w:id="0"/>
-      <w:r>
-        <w:rPr>
-          <w:color w:themeColor="accent6" w:themeShade="BF" w:val="E36C0A"/>
-        </w:rPr>
-        <w:t/>
-      </w:r>
       <w:hyperlink r:id="rId6">
         <w:r>
           <w:rPr>

</xml_diff>